<commit_message>
Added latest minutes and work on single-agent QUAV trajectory planning
</commit_message>
<xml_diff>
--- a/Minutes/2018.11.30.docx
+++ b/Minutes/2018.11.30.docx
@@ -37,6 +37,19 @@
       </w:r>
     </w:p>
     <w:p>
+      <w:r>
+        <w:t>Installed ICLOCS, getting familiar with it.</w:t>
+      </w:r>
+    </w:p>
+    <w:p>
+      <w:r>
+        <w:t>Problem formulation for single agent QUAV: written down, now must implement using ICLOCS.</w:t>
+      </w:r>
+    </w:p>
+    <w:p>
+      <w:r>
+        <w:t>Next: attempt to implement open-loop control, then closed-loop control with Simulink, then CLC with ROS.</w:t>
+      </w:r>
       <w:bookmarkStart w:id="0" w:name="_GoBack"/>
       <w:bookmarkEnd w:id="0"/>
     </w:p>

</xml_diff>